<commit_message>
se agregaron imagenes de objetos y personajes
</commit_message>
<xml_diff>
--- a/docs/CARPETA PARA ELIMINAR AL FINAL/NOTAS.docx
+++ b/docs/CARPETA PARA ELIMINAR AL FINAL/NOTAS.docx
@@ -1,6 +1,6 @@
 
 <file path=word/document.xml><?xml version="1.0" encoding="utf-8"?>
-<w:document xmlns:wpc="http://schemas.microsoft.com/office/word/2010/wordprocessingCanvas" xmlns:cx="http://schemas.microsoft.com/office/drawing/2014/chartex" xmlns:cx1="http://schemas.microsoft.com/office/drawing/2015/9/8/chartex" xmlns:cx2="http://schemas.microsoft.com/office/drawing/2015/10/21/chartex" xmlns:cx3="http://schemas.microsoft.com/office/drawing/2016/5/9/chartex" xmlns:cx4="http://schemas.microsoft.com/office/drawing/2016/5/10/chartex" xmlns:cx5="http://schemas.microsoft.com/office/drawing/2016/5/11/chartex" xmlns:cx6="http://schemas.microsoft.com/office/drawing/2016/5/12/chartex" xmlns:cx7="http://schemas.microsoft.com/office/drawing/2016/5/13/chartex" xmlns:cx8="http://schemas.microsoft.com/office/drawing/2016/5/14/chartex" xmlns:mc="http://schemas.openxmlformats.org/markup-compatibility/2006" xmlns:aink="http://schemas.microsoft.com/office/drawing/2016/ink" xmlns:am3d="http://schemas.microsoft.com/office/drawing/2017/model3d" xmlns:o="urn:schemas-microsoft-com:office:office" xmlns:r="http://schemas.openxmlformats.org/officeDocument/2006/relationships" xmlns:m="http://schemas.openxmlformats.org/officeDocument/2006/math" xmlns:v="urn:schemas-microsoft-com:vml" xmlns:wp14="http://schemas.microsoft.com/office/word/2010/wordprocessingDrawing" xmlns:wp="http://schemas.openxmlformats.org/drawingml/2006/wordprocessingDrawing" xmlns:w10="urn:schemas-microsoft-com:office:word" xmlns:w="http://schemas.openxmlformats.org/wordprocessingml/2006/main" xmlns:w14="http://schemas.microsoft.com/office/word/2010/wordml" xmlns:w15="http://schemas.microsoft.com/office/word/2012/wordml" xmlns:w16cid="http://schemas.microsoft.com/office/word/2016/wordml/cid" xmlns:w16se="http://schemas.microsoft.com/office/word/2015/wordml/symex" xmlns:wpg="http://schemas.microsoft.com/office/word/2010/wordprocessingGroup" xmlns:wpi="http://schemas.microsoft.com/office/word/2010/wordprocessingInk" xmlns:wne="http://schemas.microsoft.com/office/word/2006/wordml" xmlns:wps="http://schemas.microsoft.com/office/word/2010/wordprocessingShape" mc:Ignorable="w14 w15 w16se w16cid wp14">
+<w:document xmlns:wpc="http://schemas.microsoft.com/office/word/2010/wordprocessingCanvas" xmlns:cx="http://schemas.microsoft.com/office/drawing/2014/chartex" xmlns:cx1="http://schemas.microsoft.com/office/drawing/2015/9/8/chartex" xmlns:cx2="http://schemas.microsoft.com/office/drawing/2015/10/21/chartex" xmlns:cx3="http://schemas.microsoft.com/office/drawing/2016/5/9/chartex" xmlns:cx4="http://schemas.microsoft.com/office/drawing/2016/5/10/chartex" xmlns:cx5="http://schemas.microsoft.com/office/drawing/2016/5/11/chartex" xmlns:cx6="http://schemas.microsoft.com/office/drawing/2016/5/12/chartex" xmlns:cx7="http://schemas.microsoft.com/office/drawing/2016/5/13/chartex" xmlns:cx8="http://schemas.microsoft.com/office/drawing/2016/5/14/chartex" xmlns:mc="http://schemas.openxmlformats.org/markup-compatibility/2006" xmlns:aink="http://schemas.microsoft.com/office/drawing/2016/ink" xmlns:am3d="http://schemas.microsoft.com/office/drawing/2017/model3d" xmlns:o="urn:schemas-microsoft-com:office:office" xmlns:oel="http://schemas.microsoft.com/office/2019/extlst" xmlns:r="http://schemas.openxmlformats.org/officeDocument/2006/relationships" xmlns:m="http://schemas.openxmlformats.org/officeDocument/2006/math" xmlns:v="urn:schemas-microsoft-com:vml" xmlns:wp14="http://schemas.microsoft.com/office/word/2010/wordprocessingDrawing" xmlns:wp="http://schemas.openxmlformats.org/drawingml/2006/wordprocessingDrawing" xmlns:w10="urn:schemas-microsoft-com:office:word" xmlns:w="http://schemas.openxmlformats.org/wordprocessingml/2006/main" xmlns:w14="http://schemas.microsoft.com/office/word/2010/wordml" xmlns:w15="http://schemas.microsoft.com/office/word/2012/wordml" xmlns:w16cex="http://schemas.microsoft.com/office/word/2018/wordml/cex" xmlns:w16cid="http://schemas.microsoft.com/office/word/2016/wordml/cid" xmlns:w16="http://schemas.microsoft.com/office/word/2018/wordml" xmlns:w16sdtdh="http://schemas.microsoft.com/office/word/2020/wordml/sdtdatahash" xmlns:w16se="http://schemas.microsoft.com/office/word/2015/wordml/symex" xmlns:wpg="http://schemas.microsoft.com/office/word/2010/wordprocessingGroup" xmlns:wpi="http://schemas.microsoft.com/office/word/2010/wordprocessingInk" xmlns:wne="http://schemas.microsoft.com/office/word/2006/wordml" xmlns:wps="http://schemas.microsoft.com/office/word/2010/wordprocessingShape" mc:Ignorable="w14 w15 w16se w16cid w16 w16cex w16sdtdh wp14">
   <w:body>
     <w:p>
       <w:pPr>
@@ -319,20 +319,618 @@
     </w:p>
     <w:p>
       <w:pPr>
+        <w:pBdr>
+          <w:bottom w:val="single" w:sz="6" w:space="1" w:color="auto"/>
+        </w:pBdr>
         <w:spacing w:after="0"/>
         <w:rPr>
           <w:u w:val="single"/>
         </w:rPr>
       </w:pPr>
-      <w:bookmarkStart w:id="0" w:name="_GoBack"/>
-      <w:bookmarkEnd w:id="0"/>
-    </w:p>
-    <w:p>
-      <w:pPr>
-        <w:spacing w:after="0"/>
-      </w:pPr>
+    </w:p>
+    <w:p>
+      <w:pPr>
+        <w:spacing w:after="0"/>
+      </w:pPr>
+    </w:p>
+    <w:p>
+      <w:pPr>
+        <w:spacing w:after="0"/>
+        <w:rPr>
+          <w:u w:val="single"/>
+        </w:rPr>
+      </w:pPr>
+      <w:r>
+        <w:rPr>
+          <w:u w:val="single"/>
+        </w:rPr>
+        <w:t>OBJETOS:</w:t>
+      </w:r>
+    </w:p>
+    <w:p>
+      <w:pPr>
+        <w:spacing w:after="0"/>
+      </w:pPr>
+    </w:p>
+    <w:p>
+      <w:pPr>
+        <w:pStyle w:val="Prrafodelista"/>
+        <w:numPr>
+          <w:ilvl w:val="0"/>
+          <w:numId w:val="2"/>
+        </w:numPr>
+        <w:spacing w:after="0"/>
+        <w:sectPr>
+          <w:pgSz w:w="11906" w:h="16838"/>
+          <w:pgMar w:top="1417" w:right="1701" w:bottom="1417" w:left="1701" w:header="708" w:footer="708" w:gutter="0"/>
+          <w:cols w:space="708"/>
+          <w:docGrid w:linePitch="360"/>
+        </w:sectPr>
+      </w:pPr>
+    </w:p>
+    <w:p>
+      <w:pPr>
+        <w:pStyle w:val="Prrafodelista"/>
+        <w:numPr>
+          <w:ilvl w:val="0"/>
+          <w:numId w:val="2"/>
+        </w:numPr>
+        <w:spacing w:after="0"/>
+        <w:rPr>
+          <w:highlight w:val="green"/>
+        </w:rPr>
+      </w:pPr>
+      <w:proofErr w:type="spellStart"/>
+      <w:r>
+        <w:rPr>
+          <w:highlight w:val="green"/>
+        </w:rPr>
+        <w:t>Potion</w:t>
+      </w:r>
+      <w:proofErr w:type="spellEnd"/>
+    </w:p>
+    <w:p>
+      <w:pPr>
+        <w:pStyle w:val="Prrafodelista"/>
+        <w:numPr>
+          <w:ilvl w:val="0"/>
+          <w:numId w:val="2"/>
+        </w:numPr>
+        <w:spacing w:after="0"/>
+        <w:rPr>
+          <w:highlight w:val="green"/>
+        </w:rPr>
+      </w:pPr>
+      <w:proofErr w:type="spellStart"/>
+      <w:r>
+        <w:rPr>
+          <w:highlight w:val="green"/>
+        </w:rPr>
+        <w:t>Sword</w:t>
+      </w:r>
+      <w:proofErr w:type="spellEnd"/>
+    </w:p>
+    <w:p>
+      <w:pPr>
+        <w:pStyle w:val="Prrafodelista"/>
+        <w:numPr>
+          <w:ilvl w:val="0"/>
+          <w:numId w:val="2"/>
+        </w:numPr>
+        <w:spacing w:after="0"/>
+        <w:rPr>
+          <w:highlight w:val="green"/>
+        </w:rPr>
+      </w:pPr>
+      <w:proofErr w:type="spellStart"/>
+      <w:r>
+        <w:rPr>
+          <w:highlight w:val="green"/>
+        </w:rPr>
+        <w:t>Shield</w:t>
+      </w:r>
+      <w:proofErr w:type="spellEnd"/>
+    </w:p>
+    <w:p>
+      <w:pPr>
+        <w:pStyle w:val="Prrafodelista"/>
+        <w:numPr>
+          <w:ilvl w:val="0"/>
+          <w:numId w:val="2"/>
+        </w:numPr>
+        <w:spacing w:after="0"/>
+        <w:rPr>
+          <w:highlight w:val="green"/>
+        </w:rPr>
+      </w:pPr>
+      <w:proofErr w:type="spellStart"/>
+      <w:r>
+        <w:rPr>
+          <w:highlight w:val="green"/>
+        </w:rPr>
+        <w:t>Paper</w:t>
+      </w:r>
+      <w:proofErr w:type="spellEnd"/>
+      <w:r>
+        <w:rPr>
+          <w:highlight w:val="green"/>
+        </w:rPr>
+        <w:t xml:space="preserve"> (</w:t>
+      </w:r>
+      <w:proofErr w:type="spellStart"/>
+      <w:r>
+        <w:rPr>
+          <w:highlight w:val="green"/>
+        </w:rPr>
+        <w:t>mission</w:t>
+      </w:r>
+      <w:proofErr w:type="spellEnd"/>
+      <w:r>
+        <w:rPr>
+          <w:highlight w:val="green"/>
+        </w:rPr>
+        <w:t>)</w:t>
+      </w:r>
+    </w:p>
+    <w:p>
+      <w:pPr>
+        <w:pStyle w:val="Prrafodelista"/>
+        <w:numPr>
+          <w:ilvl w:val="0"/>
+          <w:numId w:val="2"/>
+        </w:numPr>
+        <w:spacing w:after="0"/>
+        <w:rPr>
+          <w:highlight w:val="green"/>
+        </w:rPr>
+      </w:pPr>
+      <w:proofErr w:type="spellStart"/>
+      <w:r>
+        <w:rPr>
+          <w:highlight w:val="green"/>
+        </w:rPr>
+        <w:t>Eyes</w:t>
+      </w:r>
+      <w:proofErr w:type="spellEnd"/>
+    </w:p>
+    <w:p>
+      <w:pPr>
+        <w:pStyle w:val="Prrafodelista"/>
+        <w:numPr>
+          <w:ilvl w:val="0"/>
+          <w:numId w:val="2"/>
+        </w:numPr>
+        <w:spacing w:after="0"/>
+      </w:pPr>
+      <w:proofErr w:type="spellStart"/>
+      <w:r>
+        <w:t>Fang</w:t>
+      </w:r>
+      <w:proofErr w:type="spellEnd"/>
+    </w:p>
+    <w:p>
+      <w:pPr>
+        <w:pStyle w:val="Prrafodelista"/>
+        <w:numPr>
+          <w:ilvl w:val="0"/>
+          <w:numId w:val="2"/>
+        </w:numPr>
+        <w:spacing w:after="0"/>
+      </w:pPr>
+      <w:r>
+        <w:t>Hand</w:t>
+      </w:r>
+    </w:p>
+    <w:p>
+      <w:pPr>
+        <w:pStyle w:val="Prrafodelista"/>
+        <w:numPr>
+          <w:ilvl w:val="0"/>
+          <w:numId w:val="2"/>
+        </w:numPr>
+        <w:spacing w:after="0"/>
+      </w:pPr>
+      <w:proofErr w:type="spellStart"/>
+      <w:r>
+        <w:t>Wand</w:t>
+      </w:r>
+      <w:proofErr w:type="spellEnd"/>
+    </w:p>
+    <w:p>
+      <w:pPr>
+        <w:pStyle w:val="Prrafodelista"/>
+        <w:numPr>
+          <w:ilvl w:val="0"/>
+          <w:numId w:val="2"/>
+        </w:numPr>
+        <w:spacing w:after="0"/>
+      </w:pPr>
+      <w:r>
+        <w:t>Staf</w:t>
+      </w:r>
+      <w:r>
+        <w:t>f</w:t>
+      </w:r>
+    </w:p>
+    <w:p>
+      <w:pPr>
+        <w:pStyle w:val="Prrafodelista"/>
+        <w:numPr>
+          <w:ilvl w:val="0"/>
+          <w:numId w:val="2"/>
+        </w:numPr>
+        <w:spacing w:after="0"/>
+        <w:rPr>
+          <w:highlight w:val="green"/>
+        </w:rPr>
+      </w:pPr>
+      <w:r>
+        <w:rPr>
+          <w:highlight w:val="green"/>
+        </w:rPr>
+        <w:t>Money</w:t>
+      </w:r>
+    </w:p>
+    <w:p>
+      <w:pPr>
+        <w:pStyle w:val="Prrafodelista"/>
+        <w:numPr>
+          <w:ilvl w:val="0"/>
+          <w:numId w:val="2"/>
+        </w:numPr>
+        <w:spacing w:after="0"/>
+      </w:pPr>
+      <w:proofErr w:type="spellStart"/>
+      <w:r>
+        <w:t>Helmet</w:t>
+      </w:r>
+      <w:proofErr w:type="spellEnd"/>
+    </w:p>
+    <w:p>
+      <w:pPr>
+        <w:pStyle w:val="Prrafodelista"/>
+        <w:numPr>
+          <w:ilvl w:val="0"/>
+          <w:numId w:val="2"/>
+        </w:numPr>
+        <w:spacing w:after="0"/>
+      </w:pPr>
+      <w:proofErr w:type="spellStart"/>
+      <w:r>
+        <w:t>Armor</w:t>
+      </w:r>
+      <w:proofErr w:type="spellEnd"/>
+    </w:p>
+    <w:p>
+      <w:pPr>
+        <w:pStyle w:val="Prrafodelista"/>
+        <w:numPr>
+          <w:ilvl w:val="0"/>
+          <w:numId w:val="2"/>
+        </w:numPr>
+        <w:spacing w:after="0"/>
+      </w:pPr>
+      <w:r>
+        <w:t>Core (núcleo monstruo)</w:t>
+      </w:r>
+    </w:p>
+    <w:p>
+      <w:pPr>
+        <w:pStyle w:val="Prrafodelista"/>
+        <w:numPr>
+          <w:ilvl w:val="0"/>
+          <w:numId w:val="2"/>
+        </w:numPr>
+        <w:spacing w:after="0"/>
+      </w:pPr>
+      <w:r>
+        <w:t>Ore</w:t>
+      </w:r>
+    </w:p>
+    <w:p>
+      <w:pPr>
+        <w:pStyle w:val="Prrafodelista"/>
+        <w:numPr>
+          <w:ilvl w:val="0"/>
+          <w:numId w:val="2"/>
+        </w:numPr>
+        <w:spacing w:after="0"/>
+        <w:rPr>
+          <w:highlight w:val="green"/>
+        </w:rPr>
+      </w:pPr>
+      <w:proofErr w:type="spellStart"/>
+      <w:r>
+        <w:rPr>
+          <w:highlight w:val="green"/>
+        </w:rPr>
+        <w:t>Potion</w:t>
+      </w:r>
+      <w:proofErr w:type="spellEnd"/>
+      <w:r>
+        <w:rPr>
+          <w:highlight w:val="green"/>
+        </w:rPr>
+        <w:t xml:space="preserve"> MP</w:t>
+      </w:r>
+    </w:p>
+    <w:p>
+      <w:pPr>
+        <w:pStyle w:val="Prrafodelista"/>
+        <w:numPr>
+          <w:ilvl w:val="0"/>
+          <w:numId w:val="2"/>
+        </w:numPr>
+        <w:spacing w:after="0"/>
+      </w:pPr>
+      <w:proofErr w:type="spellStart"/>
+      <w:r>
+        <w:t>Torch</w:t>
+      </w:r>
+      <w:proofErr w:type="spellEnd"/>
+      <w:r>
+        <w:t>?</w:t>
+      </w:r>
+    </w:p>
+    <w:p>
+      <w:pPr>
+        <w:pStyle w:val="Prrafodelista"/>
+        <w:numPr>
+          <w:ilvl w:val="0"/>
+          <w:numId w:val="2"/>
+        </w:numPr>
+        <w:spacing w:after="0"/>
+        <w:rPr>
+          <w:highlight w:val="green"/>
+        </w:rPr>
+      </w:pPr>
+      <w:r>
+        <w:rPr>
+          <w:highlight w:val="green"/>
+        </w:rPr>
+        <w:t>Camp</w:t>
+      </w:r>
+    </w:p>
+    <w:p>
+      <w:pPr>
+        <w:pStyle w:val="Prrafodelista"/>
+        <w:numPr>
+          <w:ilvl w:val="0"/>
+          <w:numId w:val="2"/>
+        </w:numPr>
+        <w:spacing w:after="0"/>
+        <w:rPr>
+          <w:highlight w:val="green"/>
+        </w:rPr>
+      </w:pPr>
+      <w:proofErr w:type="spellStart"/>
+      <w:r>
+        <w:rPr>
+          <w:highlight w:val="green"/>
+        </w:rPr>
+        <w:t>Food</w:t>
+      </w:r>
+      <w:proofErr w:type="spellEnd"/>
+    </w:p>
+    <w:p>
+      <w:pPr>
+        <w:spacing w:after="0"/>
+        <w:rPr>
+          <w:highlight w:val="green"/>
+        </w:rPr>
+      </w:pPr>
+    </w:p>
+    <w:p>
+      <w:pPr>
+        <w:spacing w:after="0"/>
+        <w:rPr>
+          <w:highlight w:val="green"/>
+        </w:rPr>
+      </w:pPr>
+    </w:p>
+    <w:p>
+      <w:pPr>
+        <w:spacing w:after="0"/>
+        <w:rPr>
+          <w:highlight w:val="green"/>
+        </w:rPr>
+      </w:pPr>
+    </w:p>
+    <w:p>
+      <w:pPr>
+        <w:spacing w:after="0"/>
+        <w:rPr>
+          <w:highlight w:val="green"/>
+        </w:rPr>
+        <w:sectPr>
+          <w:type w:val="continuous"/>
+          <w:pgSz w:w="11906" w:h="16838"/>
+          <w:pgMar w:top="1417" w:right="1701" w:bottom="1417" w:left="1701" w:header="708" w:footer="708" w:gutter="0"/>
+          <w:cols w:num="3" w:space="708"/>
+          <w:docGrid w:linePitch="360"/>
+        </w:sectPr>
+      </w:pPr>
+    </w:p>
+    <w:p>
+      <w:pPr>
+        <w:spacing w:after="0"/>
+      </w:pPr>
+    </w:p>
+    <w:p>
+      <w:pPr>
+        <w:spacing w:after="0"/>
+        <w:rPr>
+          <w:u w:val="single"/>
+        </w:rPr>
+      </w:pPr>
+      <w:r>
+        <w:rPr>
+          <w:u w:val="single"/>
+        </w:rPr>
+        <w:lastRenderedPageBreak/>
+        <w:t>ESTRUCTURA Diseño de Ubicaciones:</w:t>
+      </w:r>
+    </w:p>
+    <w:p>
+      <w:pPr>
+        <w:spacing w:after="0"/>
+      </w:pPr>
+    </w:p>
+    <w:p>
+      <w:pPr>
+        <w:pStyle w:val="Prrafodelista"/>
+        <w:numPr>
+          <w:ilvl w:val="0"/>
+          <w:numId w:val="3"/>
+        </w:numPr>
+        <w:spacing w:after="0"/>
+      </w:pPr>
+      <w:proofErr w:type="spellStart"/>
+      <w:r>
+        <w:t>Battle</w:t>
+      </w:r>
+      <w:proofErr w:type="spellEnd"/>
+    </w:p>
+    <w:p>
+      <w:pPr>
+        <w:pStyle w:val="Prrafodelista"/>
+        <w:numPr>
+          <w:ilvl w:val="0"/>
+          <w:numId w:val="3"/>
+        </w:numPr>
+        <w:spacing w:after="0"/>
+      </w:pPr>
+      <w:r>
+        <w:t>City</w:t>
+      </w:r>
+    </w:p>
+    <w:p>
+      <w:pPr>
+        <w:pStyle w:val="Prrafodelista"/>
+        <w:numPr>
+          <w:ilvl w:val="0"/>
+          <w:numId w:val="3"/>
+        </w:numPr>
+        <w:spacing w:after="0"/>
+      </w:pPr>
+      <w:r>
+        <w:t>Shop</w:t>
+      </w:r>
+    </w:p>
+    <w:p>
+      <w:pPr>
+        <w:pStyle w:val="Prrafodelista"/>
+        <w:numPr>
+          <w:ilvl w:val="0"/>
+          <w:numId w:val="3"/>
+        </w:numPr>
+        <w:spacing w:after="0"/>
+      </w:pPr>
+      <w:proofErr w:type="spellStart"/>
+      <w:r>
+        <w:t>Dungeon</w:t>
+      </w:r>
+      <w:proofErr w:type="spellEnd"/>
+      <w:r>
+        <w:t xml:space="preserve"> </w:t>
+      </w:r>
+    </w:p>
+    <w:p>
+      <w:pPr>
+        <w:pStyle w:val="Prrafodelista"/>
+        <w:numPr>
+          <w:ilvl w:val="1"/>
+          <w:numId w:val="3"/>
+        </w:numPr>
+        <w:spacing w:after="0"/>
+      </w:pPr>
+      <w:r>
+        <w:t xml:space="preserve">Diferencia </w:t>
+      </w:r>
+      <w:proofErr w:type="gramStart"/>
+      <w:r>
+        <w:t>cada ciertos pisos</w:t>
+      </w:r>
+      <w:proofErr w:type="gramEnd"/>
+    </w:p>
+    <w:p>
+      <w:pPr>
+        <w:pStyle w:val="Prrafodelista"/>
+        <w:numPr>
+          <w:ilvl w:val="1"/>
+          <w:numId w:val="3"/>
+        </w:numPr>
+        <w:spacing w:after="0"/>
+      </w:pPr>
+      <w:r>
+        <w:t>Cambia dependiendo de la acción (buscar, acampar…)</w:t>
+      </w:r>
+    </w:p>
+    <w:p>
+      <w:pPr>
+        <w:pStyle w:val="Prrafodelista"/>
+        <w:numPr>
+          <w:ilvl w:val="0"/>
+          <w:numId w:val="2"/>
+        </w:numPr>
+        <w:spacing w:after="0"/>
+      </w:pPr>
+      <w:proofErr w:type="spellStart"/>
+      <w:r>
+        <w:t>Guild</w:t>
+      </w:r>
+      <w:proofErr w:type="spellEnd"/>
+    </w:p>
+    <w:p>
+      <w:pPr>
+        <w:pStyle w:val="Prrafodelista"/>
+        <w:numPr>
+          <w:ilvl w:val="0"/>
+          <w:numId w:val="2"/>
+        </w:numPr>
+        <w:spacing w:after="0"/>
+      </w:pPr>
+      <w:proofErr w:type="spellStart"/>
+      <w:r>
+        <w:t>Inn</w:t>
+      </w:r>
+      <w:proofErr w:type="spellEnd"/>
+      <w:r>
+        <w:t xml:space="preserve"> (posada)</w:t>
+      </w:r>
+    </w:p>
+    <w:p>
+      <w:pPr>
+        <w:pStyle w:val="Prrafodelista"/>
+        <w:numPr>
+          <w:ilvl w:val="1"/>
+          <w:numId w:val="2"/>
+        </w:numPr>
+        <w:spacing w:after="0"/>
+      </w:pPr>
+      <w:proofErr w:type="spellStart"/>
+      <w:r>
+        <w:t>Recepcion</w:t>
+      </w:r>
+      <w:proofErr w:type="spellEnd"/>
+    </w:p>
+    <w:p>
+      <w:pPr>
+        <w:pStyle w:val="Prrafodelista"/>
+        <w:numPr>
+          <w:ilvl w:val="1"/>
+          <w:numId w:val="2"/>
+        </w:numPr>
+        <w:spacing w:after="0"/>
+      </w:pPr>
+      <w:proofErr w:type="spellStart"/>
+      <w:r>
+        <w:t>Habitacion</w:t>
+      </w:r>
+      <w:proofErr w:type="spellEnd"/>
     </w:p>
     <w:sectPr>
+      <w:type w:val="continuous"/>
       <w:pgSz w:w="11906" w:h="16838"/>
       <w:pgMar w:top="1417" w:right="1701" w:bottom="1417" w:left="1701" w:header="708" w:footer="708" w:gutter="0"/>
       <w:cols w:space="708"/>
@@ -343,8 +941,121 @@
 </file>
 
 <file path=word/numbering.xml><?xml version="1.0" encoding="utf-8"?>
-<w:numbering xmlns:wpc="http://schemas.microsoft.com/office/word/2010/wordprocessingCanvas" xmlns:cx="http://schemas.microsoft.com/office/drawing/2014/chartex" xmlns:cx1="http://schemas.microsoft.com/office/drawing/2015/9/8/chartex" xmlns:cx2="http://schemas.microsoft.com/office/drawing/2015/10/21/chartex" xmlns:cx3="http://schemas.microsoft.com/office/drawing/2016/5/9/chartex" xmlns:cx4="http://schemas.microsoft.com/office/drawing/2016/5/10/chartex" xmlns:cx5="http://schemas.microsoft.com/office/drawing/2016/5/11/chartex" xmlns:cx6="http://schemas.microsoft.com/office/drawing/2016/5/12/chartex" xmlns:cx7="http://schemas.microsoft.com/office/drawing/2016/5/13/chartex" xmlns:cx8="http://schemas.microsoft.com/office/drawing/2016/5/14/chartex" xmlns:mc="http://schemas.openxmlformats.org/markup-compatibility/2006" xmlns:aink="http://schemas.microsoft.com/office/drawing/2016/ink" xmlns:am3d="http://schemas.microsoft.com/office/drawing/2017/model3d" xmlns:o="urn:schemas-microsoft-com:office:office" xmlns:r="http://schemas.openxmlformats.org/officeDocument/2006/relationships" xmlns:m="http://schemas.openxmlformats.org/officeDocument/2006/math" xmlns:v="urn:schemas-microsoft-com:vml" xmlns:wp14="http://schemas.microsoft.com/office/word/2010/wordprocessingDrawing" xmlns:wp="http://schemas.openxmlformats.org/drawingml/2006/wordprocessingDrawing" xmlns:w10="urn:schemas-microsoft-com:office:word" xmlns:w="http://schemas.openxmlformats.org/wordprocessingml/2006/main" xmlns:w14="http://schemas.microsoft.com/office/word/2010/wordml" xmlns:w15="http://schemas.microsoft.com/office/word/2012/wordml" xmlns:w16cid="http://schemas.microsoft.com/office/word/2016/wordml/cid" xmlns:w16se="http://schemas.microsoft.com/office/word/2015/wordml/symex" xmlns:wpg="http://schemas.microsoft.com/office/word/2010/wordprocessingGroup" xmlns:wpi="http://schemas.microsoft.com/office/word/2010/wordprocessingInk" xmlns:wne="http://schemas.microsoft.com/office/word/2006/wordml" xmlns:wps="http://schemas.microsoft.com/office/word/2010/wordprocessingShape" mc:Ignorable="w14 w15 w16se w16cid wp14">
+<w:numbering xmlns:wpc="http://schemas.microsoft.com/office/word/2010/wordprocessingCanvas" xmlns:cx="http://schemas.microsoft.com/office/drawing/2014/chartex" xmlns:cx1="http://schemas.microsoft.com/office/drawing/2015/9/8/chartex" xmlns:cx2="http://schemas.microsoft.com/office/drawing/2015/10/21/chartex" xmlns:cx3="http://schemas.microsoft.com/office/drawing/2016/5/9/chartex" xmlns:cx4="http://schemas.microsoft.com/office/drawing/2016/5/10/chartex" xmlns:cx5="http://schemas.microsoft.com/office/drawing/2016/5/11/chartex" xmlns:cx6="http://schemas.microsoft.com/office/drawing/2016/5/12/chartex" xmlns:cx7="http://schemas.microsoft.com/office/drawing/2016/5/13/chartex" xmlns:cx8="http://schemas.microsoft.com/office/drawing/2016/5/14/chartex" xmlns:mc="http://schemas.openxmlformats.org/markup-compatibility/2006" xmlns:aink="http://schemas.microsoft.com/office/drawing/2016/ink" xmlns:am3d="http://schemas.microsoft.com/office/drawing/2017/model3d" xmlns:o="urn:schemas-microsoft-com:office:office" xmlns:oel="http://schemas.microsoft.com/office/2019/extlst" xmlns:r="http://schemas.openxmlformats.org/officeDocument/2006/relationships" xmlns:m="http://schemas.openxmlformats.org/officeDocument/2006/math" xmlns:v="urn:schemas-microsoft-com:vml" xmlns:wp14="http://schemas.microsoft.com/office/word/2010/wordprocessingDrawing" xmlns:wp="http://schemas.openxmlformats.org/drawingml/2006/wordprocessingDrawing" xmlns:w10="urn:schemas-microsoft-com:office:word" xmlns:w="http://schemas.openxmlformats.org/wordprocessingml/2006/main" xmlns:w14="http://schemas.microsoft.com/office/word/2010/wordml" xmlns:w15="http://schemas.microsoft.com/office/word/2012/wordml" xmlns:w16cex="http://schemas.microsoft.com/office/word/2018/wordml/cex" xmlns:w16cid="http://schemas.microsoft.com/office/word/2016/wordml/cid" xmlns:w16="http://schemas.microsoft.com/office/word/2018/wordml" xmlns:w16sdtdh="http://schemas.microsoft.com/office/word/2020/wordml/sdtdatahash" xmlns:w16se="http://schemas.microsoft.com/office/word/2015/wordml/symex" xmlns:wpg="http://schemas.microsoft.com/office/word/2010/wordprocessingGroup" xmlns:wpi="http://schemas.microsoft.com/office/word/2010/wordprocessingInk" xmlns:wne="http://schemas.microsoft.com/office/word/2006/wordml" xmlns:wps="http://schemas.microsoft.com/office/word/2010/wordprocessingShape" mc:Ignorable="w14 w15 w16se w16cid w16 w16cex w16sdtdh wp14">
   <w:abstractNum w:abstractNumId="0" w15:restartNumberingAfterBreak="0">
+    <w:nsid w:val="3A755C5D"/>
+    <w:multiLevelType w:val="multilevel"/>
+    <w:tmpl w:val="0C0A0021"/>
+    <w:lvl w:ilvl="0">
+      <w:start w:val="1"/>
+      <w:numFmt w:val="bullet"/>
+      <w:lvlText w:val=""/>
+      <w:lvlJc w:val="left"/>
+      <w:pPr>
+        <w:ind w:left="360" w:hanging="360"/>
+      </w:pPr>
+      <w:rPr>
+        <w:rFonts w:ascii="Wingdings" w:hAnsi="Wingdings" w:hint="default"/>
+      </w:rPr>
+    </w:lvl>
+    <w:lvl w:ilvl="1">
+      <w:start w:val="1"/>
+      <w:numFmt w:val="bullet"/>
+      <w:lvlText w:val=""/>
+      <w:lvlJc w:val="left"/>
+      <w:pPr>
+        <w:ind w:left="720" w:hanging="360"/>
+      </w:pPr>
+      <w:rPr>
+        <w:rFonts w:ascii="Wingdings" w:hAnsi="Wingdings" w:hint="default"/>
+      </w:rPr>
+    </w:lvl>
+    <w:lvl w:ilvl="2">
+      <w:start w:val="1"/>
+      <w:numFmt w:val="bullet"/>
+      <w:lvlText w:val=""/>
+      <w:lvlJc w:val="left"/>
+      <w:pPr>
+        <w:ind w:left="1080" w:hanging="360"/>
+      </w:pPr>
+      <w:rPr>
+        <w:rFonts w:ascii="Wingdings" w:hAnsi="Wingdings" w:hint="default"/>
+      </w:rPr>
+    </w:lvl>
+    <w:lvl w:ilvl="3">
+      <w:start w:val="1"/>
+      <w:numFmt w:val="bullet"/>
+      <w:lvlText w:val=""/>
+      <w:lvlJc w:val="left"/>
+      <w:pPr>
+        <w:ind w:left="1440" w:hanging="360"/>
+      </w:pPr>
+      <w:rPr>
+        <w:rFonts w:ascii="Symbol" w:hAnsi="Symbol" w:hint="default"/>
+      </w:rPr>
+    </w:lvl>
+    <w:lvl w:ilvl="4">
+      <w:start w:val="1"/>
+      <w:numFmt w:val="bullet"/>
+      <w:lvlText w:val=""/>
+      <w:lvlJc w:val="left"/>
+      <w:pPr>
+        <w:ind w:left="1800" w:hanging="360"/>
+      </w:pPr>
+      <w:rPr>
+        <w:rFonts w:ascii="Symbol" w:hAnsi="Symbol" w:hint="default"/>
+      </w:rPr>
+    </w:lvl>
+    <w:lvl w:ilvl="5">
+      <w:start w:val="1"/>
+      <w:numFmt w:val="bullet"/>
+      <w:lvlText w:val=""/>
+      <w:lvlJc w:val="left"/>
+      <w:pPr>
+        <w:ind w:left="2160" w:hanging="360"/>
+      </w:pPr>
+      <w:rPr>
+        <w:rFonts w:ascii="Wingdings" w:hAnsi="Wingdings" w:hint="default"/>
+      </w:rPr>
+    </w:lvl>
+    <w:lvl w:ilvl="6">
+      <w:start w:val="1"/>
+      <w:numFmt w:val="bullet"/>
+      <w:lvlText w:val=""/>
+      <w:lvlJc w:val="left"/>
+      <w:pPr>
+        <w:ind w:left="2520" w:hanging="360"/>
+      </w:pPr>
+      <w:rPr>
+        <w:rFonts w:ascii="Wingdings" w:hAnsi="Wingdings" w:hint="default"/>
+      </w:rPr>
+    </w:lvl>
+    <w:lvl w:ilvl="7">
+      <w:start w:val="1"/>
+      <w:numFmt w:val="bullet"/>
+      <w:lvlText w:val=""/>
+      <w:lvlJc w:val="left"/>
+      <w:pPr>
+        <w:ind w:left="2880" w:hanging="360"/>
+      </w:pPr>
+      <w:rPr>
+        <w:rFonts w:ascii="Symbol" w:hAnsi="Symbol" w:hint="default"/>
+      </w:rPr>
+    </w:lvl>
+    <w:lvl w:ilvl="8">
+      <w:start w:val="1"/>
+      <w:numFmt w:val="bullet"/>
+      <w:lvlText w:val=""/>
+      <w:lvlJc w:val="left"/>
+      <w:pPr>
+        <w:ind w:left="3240" w:hanging="360"/>
+      </w:pPr>
+      <w:rPr>
+        <w:rFonts w:ascii="Symbol" w:hAnsi="Symbol" w:hint="default"/>
+      </w:rPr>
+    </w:lvl>
+  </w:abstractNum>
+  <w:abstractNum w:abstractNumId="1" w15:restartNumberingAfterBreak="0">
     <w:nsid w:val="3B741BB1"/>
     <w:multiLevelType w:val="hybridMultilevel"/>
     <w:tmpl w:val="CF2C6CA0"/>
@@ -456,14 +1167,133 @@
       </w:rPr>
     </w:lvl>
   </w:abstractNum>
-  <w:num w:numId="1">
+  <w:abstractNum w:abstractNumId="2" w15:restartNumberingAfterBreak="0">
+    <w:nsid w:val="736661B6"/>
+    <w:multiLevelType w:val="multilevel"/>
+    <w:tmpl w:val="0C0A0021"/>
+    <w:lvl w:ilvl="0">
+      <w:start w:val="1"/>
+      <w:numFmt w:val="bullet"/>
+      <w:lvlText w:val=""/>
+      <w:lvlJc w:val="left"/>
+      <w:pPr>
+        <w:ind w:left="360" w:hanging="360"/>
+      </w:pPr>
+      <w:rPr>
+        <w:rFonts w:ascii="Wingdings" w:hAnsi="Wingdings" w:hint="default"/>
+      </w:rPr>
+    </w:lvl>
+    <w:lvl w:ilvl="1">
+      <w:start w:val="1"/>
+      <w:numFmt w:val="bullet"/>
+      <w:lvlText w:val=""/>
+      <w:lvlJc w:val="left"/>
+      <w:pPr>
+        <w:ind w:left="720" w:hanging="360"/>
+      </w:pPr>
+      <w:rPr>
+        <w:rFonts w:ascii="Wingdings" w:hAnsi="Wingdings" w:hint="default"/>
+      </w:rPr>
+    </w:lvl>
+    <w:lvl w:ilvl="2">
+      <w:start w:val="1"/>
+      <w:numFmt w:val="bullet"/>
+      <w:lvlText w:val=""/>
+      <w:lvlJc w:val="left"/>
+      <w:pPr>
+        <w:ind w:left="1080" w:hanging="360"/>
+      </w:pPr>
+      <w:rPr>
+        <w:rFonts w:ascii="Wingdings" w:hAnsi="Wingdings" w:hint="default"/>
+      </w:rPr>
+    </w:lvl>
+    <w:lvl w:ilvl="3">
+      <w:start w:val="1"/>
+      <w:numFmt w:val="bullet"/>
+      <w:lvlText w:val=""/>
+      <w:lvlJc w:val="left"/>
+      <w:pPr>
+        <w:ind w:left="1440" w:hanging="360"/>
+      </w:pPr>
+      <w:rPr>
+        <w:rFonts w:ascii="Symbol" w:hAnsi="Symbol" w:hint="default"/>
+      </w:rPr>
+    </w:lvl>
+    <w:lvl w:ilvl="4">
+      <w:start w:val="1"/>
+      <w:numFmt w:val="bullet"/>
+      <w:lvlText w:val=""/>
+      <w:lvlJc w:val="left"/>
+      <w:pPr>
+        <w:ind w:left="1800" w:hanging="360"/>
+      </w:pPr>
+      <w:rPr>
+        <w:rFonts w:ascii="Symbol" w:hAnsi="Symbol" w:hint="default"/>
+      </w:rPr>
+    </w:lvl>
+    <w:lvl w:ilvl="5">
+      <w:start w:val="1"/>
+      <w:numFmt w:val="bullet"/>
+      <w:lvlText w:val=""/>
+      <w:lvlJc w:val="left"/>
+      <w:pPr>
+        <w:ind w:left="2160" w:hanging="360"/>
+      </w:pPr>
+      <w:rPr>
+        <w:rFonts w:ascii="Wingdings" w:hAnsi="Wingdings" w:hint="default"/>
+      </w:rPr>
+    </w:lvl>
+    <w:lvl w:ilvl="6">
+      <w:start w:val="1"/>
+      <w:numFmt w:val="bullet"/>
+      <w:lvlText w:val=""/>
+      <w:lvlJc w:val="left"/>
+      <w:pPr>
+        <w:ind w:left="2520" w:hanging="360"/>
+      </w:pPr>
+      <w:rPr>
+        <w:rFonts w:ascii="Wingdings" w:hAnsi="Wingdings" w:hint="default"/>
+      </w:rPr>
+    </w:lvl>
+    <w:lvl w:ilvl="7">
+      <w:start w:val="1"/>
+      <w:numFmt w:val="bullet"/>
+      <w:lvlText w:val=""/>
+      <w:lvlJc w:val="left"/>
+      <w:pPr>
+        <w:ind w:left="2880" w:hanging="360"/>
+      </w:pPr>
+      <w:rPr>
+        <w:rFonts w:ascii="Symbol" w:hAnsi="Symbol" w:hint="default"/>
+      </w:rPr>
+    </w:lvl>
+    <w:lvl w:ilvl="8">
+      <w:start w:val="1"/>
+      <w:numFmt w:val="bullet"/>
+      <w:lvlText w:val=""/>
+      <w:lvlJc w:val="left"/>
+      <w:pPr>
+        <w:ind w:left="3240" w:hanging="360"/>
+      </w:pPr>
+      <w:rPr>
+        <w:rFonts w:ascii="Symbol" w:hAnsi="Symbol" w:hint="default"/>
+      </w:rPr>
+    </w:lvl>
+  </w:abstractNum>
+  <w:num w:numId="1" w16cid:durableId="1258713487">
+    <w:abstractNumId w:val="1"/>
+  </w:num>
+  <w:num w:numId="2" w16cid:durableId="1507089416">
+    <w:abstractNumId w:val="2"/>
+  </w:num>
+  <w:num w:numId="3" w16cid:durableId="1149253092">
     <w:abstractNumId w:val="0"/>
   </w:num>
 </w:numbering>
 </file>
 
 <file path=word/styles.xml><?xml version="1.0" encoding="utf-8"?>
-<w:styles xmlns:mc="http://schemas.openxmlformats.org/markup-compatibility/2006" xmlns:r="http://schemas.openxmlformats.org/officeDocument/2006/relationships" xmlns:w="http://schemas.openxmlformats.org/wordprocessingml/2006/main" xmlns:w14="http://schemas.microsoft.com/office/word/2010/wordml" xmlns:w15="http://schemas.microsoft.com/office/word/2012/wordml" xmlns:w16cid="http://schemas.microsoft.com/office/word/2016/wordml/cid" xmlns:w16se="http://schemas.microsoft.com/office/word/2015/wordml/symex" mc:Ignorable="w14 w15 w16se w16cid">
+<w:styles xmlns:mc="http://schemas.openxmlformats.org/markup-compatibility/2006" xmlns:r="http://schemas.openxmlformats.org/officeDocument/2006/relationships" xmlns:w="http://schemas.openxmlformats.org/wordprocessingml/2006/main" xmlns:w14="http://schemas.microsoft.com/office/word/2010/wordml" xmlns:w15="http://schemas.microsoft.com/office/word/2012/wordml" xmlns:w16cex="http://schemas.microsoft.com/office/word/2018/wordml/cex" xmlns:w16cid="http://schemas.microsoft.com/office/word/2016/wordml/cid" xmlns:w16="http://schemas.microsoft.com/office/word/2018/wordml" xmlns:w16sdtdh="http://schemas.microsoft.com/office/word/2020/wordml/sdtdatahash" xmlns:w16se="http://schemas.microsoft.com/office/word/2015/wordml/symex" mc:Ignorable="w14 w15 w16se w16cid w16 w16cex w16sdtdh">
   <w:docDefaults>
     <w:rPrDefault>
       <w:rPr>
@@ -479,7 +1309,7 @@
       </w:pPr>
     </w:pPrDefault>
   </w:docDefaults>
-  <w:latentStyles w:defLockedState="0" w:defUIPriority="99" w:defSemiHidden="0" w:defUnhideWhenUsed="0" w:defQFormat="0" w:count="375">
+  <w:latentStyles w:defLockedState="0" w:defUIPriority="99" w:defSemiHidden="0" w:defUnhideWhenUsed="0" w:defQFormat="0" w:count="376">
     <w:lsdException w:name="Normal" w:uiPriority="0" w:qFormat="1"/>
     <w:lsdException w:name="heading 1" w:uiPriority="9" w:qFormat="1"/>
     <w:lsdException w:name="heading 2" w:semiHidden="1" w:uiPriority="9" w:unhideWhenUsed="1" w:qFormat="1"/>
@@ -855,6 +1685,7 @@
     <w:lsdException w:name="Smart Hyperlink" w:semiHidden="1" w:unhideWhenUsed="1"/>
     <w:lsdException w:name="Hashtag" w:semiHidden="1" w:unhideWhenUsed="1"/>
     <w:lsdException w:name="Unresolved Mention" w:semiHidden="1" w:unhideWhenUsed="1"/>
+    <w:lsdException w:name="Smart Link" w:semiHidden="1" w:unhideWhenUsed="1"/>
   </w:latentStyles>
   <w:style w:type="paragraph" w:default="1" w:styleId="Normal">
     <w:name w:val="Normal"/>

</xml_diff>

<commit_message>
se separo el game.html del index.php, se genero un nuevo php para correr el juego y el index quedara como introduccion
</commit_message>
<xml_diff>
--- a/docs/CARPETA PARA ELIMINAR AL FINAL/NOTAS.docx
+++ b/docs/CARPETA PARA ELIMINAR AL FINAL/NOTAS.docx
@@ -1,7 +1,89 @@
 
 <file path=word/document.xml><?xml version="1.0" encoding="utf-8"?>
-<w:document xmlns:wpc="http://schemas.microsoft.com/office/word/2010/wordprocessingCanvas" xmlns:cx="http://schemas.microsoft.com/office/drawing/2014/chartex" xmlns:cx1="http://schemas.microsoft.com/office/drawing/2015/9/8/chartex" xmlns:cx2="http://schemas.microsoft.com/office/drawing/2015/10/21/chartex" xmlns:cx3="http://schemas.microsoft.com/office/drawing/2016/5/9/chartex" xmlns:cx4="http://schemas.microsoft.com/office/drawing/2016/5/10/chartex" xmlns:cx5="http://schemas.microsoft.com/office/drawing/2016/5/11/chartex" xmlns:cx6="http://schemas.microsoft.com/office/drawing/2016/5/12/chartex" xmlns:cx7="http://schemas.microsoft.com/office/drawing/2016/5/13/chartex" xmlns:cx8="http://schemas.microsoft.com/office/drawing/2016/5/14/chartex" xmlns:mc="http://schemas.openxmlformats.org/markup-compatibility/2006" xmlns:aink="http://schemas.microsoft.com/office/drawing/2016/ink" xmlns:am3d="http://schemas.microsoft.com/office/drawing/2017/model3d" xmlns:o="urn:schemas-microsoft-com:office:office" xmlns:oel="http://schemas.microsoft.com/office/2019/extlst" xmlns:r="http://schemas.openxmlformats.org/officeDocument/2006/relationships" xmlns:m="http://schemas.openxmlformats.org/officeDocument/2006/math" xmlns:v="urn:schemas-microsoft-com:vml" xmlns:wp14="http://schemas.microsoft.com/office/word/2010/wordprocessingDrawing" xmlns:wp="http://schemas.openxmlformats.org/drawingml/2006/wordprocessingDrawing" xmlns:w10="urn:schemas-microsoft-com:office:word" xmlns:w="http://schemas.openxmlformats.org/wordprocessingml/2006/main" xmlns:w14="http://schemas.microsoft.com/office/word/2010/wordml" xmlns:w15="http://schemas.microsoft.com/office/word/2012/wordml" xmlns:w16cex="http://schemas.microsoft.com/office/word/2018/wordml/cex" xmlns:w16cid="http://schemas.microsoft.com/office/word/2016/wordml/cid" xmlns:w16="http://schemas.microsoft.com/office/word/2018/wordml" xmlns:w16sdtdh="http://schemas.microsoft.com/office/word/2020/wordml/sdtdatahash" xmlns:w16se="http://schemas.microsoft.com/office/word/2015/wordml/symex" xmlns:wpg="http://schemas.microsoft.com/office/word/2010/wordprocessingGroup" xmlns:wpi="http://schemas.microsoft.com/office/word/2010/wordprocessingInk" xmlns:wne="http://schemas.microsoft.com/office/word/2006/wordml" xmlns:wps="http://schemas.microsoft.com/office/word/2010/wordprocessingShape" mc:Ignorable="w14 w15 w16se w16cid w16 w16cex w16sdtdh wp14">
+<w:document xmlns:wpc="http://schemas.microsoft.com/office/word/2010/wordprocessingCanvas" xmlns:cx="http://schemas.microsoft.com/office/drawing/2014/chartex" xmlns:cx1="http://schemas.microsoft.com/office/drawing/2015/9/8/chartex" xmlns:cx2="http://schemas.microsoft.com/office/drawing/2015/10/21/chartex" xmlns:cx3="http://schemas.microsoft.com/office/drawing/2016/5/9/chartex" xmlns:cx4="http://schemas.microsoft.com/office/drawing/2016/5/10/chartex" xmlns:cx5="http://schemas.microsoft.com/office/drawing/2016/5/11/chartex" xmlns:cx6="http://schemas.microsoft.com/office/drawing/2016/5/12/chartex" xmlns:cx7="http://schemas.microsoft.com/office/drawing/2016/5/13/chartex" xmlns:cx8="http://schemas.microsoft.com/office/drawing/2016/5/14/chartex" xmlns:mc="http://schemas.openxmlformats.org/markup-compatibility/2006" xmlns:aink="http://schemas.microsoft.com/office/drawing/2016/ink" xmlns:am3d="http://schemas.microsoft.com/office/drawing/2017/model3d" xmlns:o="urn:schemas-microsoft-com:office:office" xmlns:r="http://schemas.openxmlformats.org/officeDocument/2006/relationships" xmlns:m="http://schemas.openxmlformats.org/officeDocument/2006/math" xmlns:v="urn:schemas-microsoft-com:vml" xmlns:wp14="http://schemas.microsoft.com/office/word/2010/wordprocessingDrawing" xmlns:wp="http://schemas.openxmlformats.org/drawingml/2006/wordprocessingDrawing" xmlns:w10="urn:schemas-microsoft-com:office:word" xmlns:w="http://schemas.openxmlformats.org/wordprocessingml/2006/main" xmlns:w14="http://schemas.microsoft.com/office/word/2010/wordml" xmlns:w15="http://schemas.microsoft.com/office/word/2012/wordml" xmlns:w16cid="http://schemas.microsoft.com/office/word/2016/wordml/cid" xmlns:w16se="http://schemas.microsoft.com/office/word/2015/wordml/symex" xmlns:wpg="http://schemas.microsoft.com/office/word/2010/wordprocessingGroup" xmlns:wpi="http://schemas.microsoft.com/office/word/2010/wordprocessingInk" xmlns:wne="http://schemas.microsoft.com/office/word/2006/wordml" xmlns:wps="http://schemas.microsoft.com/office/word/2010/wordprocessingShape" mc:Ignorable="w14 w15 w16se w16cid wp14">
   <w:body>
+    <w:p>
+      <w:pPr>
+        <w:spacing w:after="0"/>
+      </w:pPr>
+      <w:proofErr w:type="gramStart"/>
+      <w:r>
+        <w:t>AGREGAR  AL</w:t>
+      </w:r>
+      <w:proofErr w:type="gramEnd"/>
+      <w:r>
+        <w:t xml:space="preserve">  FINAL  INFORMANDO DE DONDE SE SACO ALGUNOS ASSETS.</w:t>
+      </w:r>
+    </w:p>
+    <w:p>
+      <w:pPr>
+        <w:spacing w:after="0"/>
+      </w:pPr>
+      <w:r>
+        <w:t xml:space="preserve">Player and </w:t>
+      </w:r>
+      <w:proofErr w:type="spellStart"/>
+      <w:r>
+        <w:t>monsters</w:t>
+      </w:r>
+      <w:proofErr w:type="spellEnd"/>
+      <w:r>
+        <w:t xml:space="preserve">: </w:t>
+      </w:r>
+      <w:r>
+        <w:t xml:space="preserve">Justin </w:t>
+      </w:r>
+      <w:proofErr w:type="spellStart"/>
+      <w:r>
+        <w:t>Nichol</w:t>
+      </w:r>
+      <w:proofErr w:type="spellEnd"/>
+      <w:r>
+        <w:t xml:space="preserve"> </w:t>
+      </w:r>
+      <w:proofErr w:type="spellStart"/>
+      <w:r>
+        <w:t>from</w:t>
+      </w:r>
+      <w:proofErr w:type="spellEnd"/>
+      <w:r>
+        <w:t xml:space="preserve"> “OpenGameArt.Org”</w:t>
+      </w:r>
+    </w:p>
+    <w:p>
+      <w:pPr>
+        <w:spacing w:after="0"/>
+      </w:pPr>
+      <w:proofErr w:type="spellStart"/>
+      <w:r>
+        <w:t>Objects</w:t>
+      </w:r>
+      <w:proofErr w:type="spellEnd"/>
+      <w:r>
+        <w:t xml:space="preserve"> </w:t>
+      </w:r>
+      <w:proofErr w:type="spellStart"/>
+      <w:r>
+        <w:t>Icons</w:t>
+      </w:r>
+      <w:proofErr w:type="spellEnd"/>
+      <w:r>
+        <w:t xml:space="preserve">: </w:t>
+      </w:r>
+      <w:r>
+        <w:t>https://game-icons.net</w:t>
+      </w:r>
+      <w:bookmarkStart w:id="0" w:name="_GoBack"/>
+      <w:bookmarkEnd w:id="0"/>
+      <w:r>
+        <w:t xml:space="preserve"> </w:t>
+      </w:r>
+    </w:p>
+    <w:p>
+      <w:pPr>
+        <w:spacing w:after="0"/>
+      </w:pPr>
+    </w:p>
     <w:p>
       <w:pPr>
         <w:spacing w:after="0"/>
@@ -644,6 +726,7 @@
         <w:rPr>
           <w:highlight w:val="green"/>
         </w:rPr>
+        <w:lastRenderedPageBreak/>
         <w:t>Potion</w:t>
       </w:r>
       <w:proofErr w:type="spellEnd"/>
@@ -767,7 +850,6 @@
         <w:rPr>
           <w:u w:val="single"/>
         </w:rPr>
-        <w:lastRenderedPageBreak/>
         <w:t>ESTRUCTURA Diseño de Ubicaciones:</w:t>
       </w:r>
     </w:p>
@@ -941,7 +1023,7 @@
 </file>
 
 <file path=word/numbering.xml><?xml version="1.0" encoding="utf-8"?>
-<w:numbering xmlns:wpc="http://schemas.microsoft.com/office/word/2010/wordprocessingCanvas" xmlns:cx="http://schemas.microsoft.com/office/drawing/2014/chartex" xmlns:cx1="http://schemas.microsoft.com/office/drawing/2015/9/8/chartex" xmlns:cx2="http://schemas.microsoft.com/office/drawing/2015/10/21/chartex" xmlns:cx3="http://schemas.microsoft.com/office/drawing/2016/5/9/chartex" xmlns:cx4="http://schemas.microsoft.com/office/drawing/2016/5/10/chartex" xmlns:cx5="http://schemas.microsoft.com/office/drawing/2016/5/11/chartex" xmlns:cx6="http://schemas.microsoft.com/office/drawing/2016/5/12/chartex" xmlns:cx7="http://schemas.microsoft.com/office/drawing/2016/5/13/chartex" xmlns:cx8="http://schemas.microsoft.com/office/drawing/2016/5/14/chartex" xmlns:mc="http://schemas.openxmlformats.org/markup-compatibility/2006" xmlns:aink="http://schemas.microsoft.com/office/drawing/2016/ink" xmlns:am3d="http://schemas.microsoft.com/office/drawing/2017/model3d" xmlns:o="urn:schemas-microsoft-com:office:office" xmlns:oel="http://schemas.microsoft.com/office/2019/extlst" xmlns:r="http://schemas.openxmlformats.org/officeDocument/2006/relationships" xmlns:m="http://schemas.openxmlformats.org/officeDocument/2006/math" xmlns:v="urn:schemas-microsoft-com:vml" xmlns:wp14="http://schemas.microsoft.com/office/word/2010/wordprocessingDrawing" xmlns:wp="http://schemas.openxmlformats.org/drawingml/2006/wordprocessingDrawing" xmlns:w10="urn:schemas-microsoft-com:office:word" xmlns:w="http://schemas.openxmlformats.org/wordprocessingml/2006/main" xmlns:w14="http://schemas.microsoft.com/office/word/2010/wordml" xmlns:w15="http://schemas.microsoft.com/office/word/2012/wordml" xmlns:w16cex="http://schemas.microsoft.com/office/word/2018/wordml/cex" xmlns:w16cid="http://schemas.microsoft.com/office/word/2016/wordml/cid" xmlns:w16="http://schemas.microsoft.com/office/word/2018/wordml" xmlns:w16sdtdh="http://schemas.microsoft.com/office/word/2020/wordml/sdtdatahash" xmlns:w16se="http://schemas.microsoft.com/office/word/2015/wordml/symex" xmlns:wpg="http://schemas.microsoft.com/office/word/2010/wordprocessingGroup" xmlns:wpi="http://schemas.microsoft.com/office/word/2010/wordprocessingInk" xmlns:wne="http://schemas.microsoft.com/office/word/2006/wordml" xmlns:wps="http://schemas.microsoft.com/office/word/2010/wordprocessingShape" mc:Ignorable="w14 w15 w16se w16cid w16 w16cex w16sdtdh wp14">
+<w:numbering xmlns:wpc="http://schemas.microsoft.com/office/word/2010/wordprocessingCanvas" xmlns:cx="http://schemas.microsoft.com/office/drawing/2014/chartex" xmlns:cx1="http://schemas.microsoft.com/office/drawing/2015/9/8/chartex" xmlns:cx2="http://schemas.microsoft.com/office/drawing/2015/10/21/chartex" xmlns:cx3="http://schemas.microsoft.com/office/drawing/2016/5/9/chartex" xmlns:cx4="http://schemas.microsoft.com/office/drawing/2016/5/10/chartex" xmlns:cx5="http://schemas.microsoft.com/office/drawing/2016/5/11/chartex" xmlns:cx6="http://schemas.microsoft.com/office/drawing/2016/5/12/chartex" xmlns:cx7="http://schemas.microsoft.com/office/drawing/2016/5/13/chartex" xmlns:cx8="http://schemas.microsoft.com/office/drawing/2016/5/14/chartex" xmlns:mc="http://schemas.openxmlformats.org/markup-compatibility/2006" xmlns:aink="http://schemas.microsoft.com/office/drawing/2016/ink" xmlns:am3d="http://schemas.microsoft.com/office/drawing/2017/model3d" xmlns:o="urn:schemas-microsoft-com:office:office" xmlns:r="http://schemas.openxmlformats.org/officeDocument/2006/relationships" xmlns:m="http://schemas.openxmlformats.org/officeDocument/2006/math" xmlns:v="urn:schemas-microsoft-com:vml" xmlns:wp14="http://schemas.microsoft.com/office/word/2010/wordprocessingDrawing" xmlns:wp="http://schemas.openxmlformats.org/drawingml/2006/wordprocessingDrawing" xmlns:w10="urn:schemas-microsoft-com:office:word" xmlns:w="http://schemas.openxmlformats.org/wordprocessingml/2006/main" xmlns:w14="http://schemas.microsoft.com/office/word/2010/wordml" xmlns:w15="http://schemas.microsoft.com/office/word/2012/wordml" xmlns:w16cid="http://schemas.microsoft.com/office/word/2016/wordml/cid" xmlns:w16se="http://schemas.microsoft.com/office/word/2015/wordml/symex" xmlns:wpg="http://schemas.microsoft.com/office/word/2010/wordprocessingGroup" xmlns:wpi="http://schemas.microsoft.com/office/word/2010/wordprocessingInk" xmlns:wne="http://schemas.microsoft.com/office/word/2006/wordml" xmlns:wps="http://schemas.microsoft.com/office/word/2010/wordprocessingShape" mc:Ignorable="w14 w15 w16se w16cid wp14">
   <w:abstractNum w:abstractNumId="0" w15:restartNumberingAfterBreak="0">
     <w:nsid w:val="3A755C5D"/>
     <w:multiLevelType w:val="multilevel"/>
@@ -1280,20 +1362,20 @@
       </w:rPr>
     </w:lvl>
   </w:abstractNum>
-  <w:num w:numId="1" w16cid:durableId="1258713487">
+  <w:num w:numId="1">
     <w:abstractNumId w:val="1"/>
   </w:num>
-  <w:num w:numId="2" w16cid:durableId="1507089416">
+  <w:num w:numId="2">
     <w:abstractNumId w:val="2"/>
   </w:num>
-  <w:num w:numId="3" w16cid:durableId="1149253092">
+  <w:num w:numId="3">
     <w:abstractNumId w:val="0"/>
   </w:num>
 </w:numbering>
 </file>
 
 <file path=word/styles.xml><?xml version="1.0" encoding="utf-8"?>
-<w:styles xmlns:mc="http://schemas.openxmlformats.org/markup-compatibility/2006" xmlns:r="http://schemas.openxmlformats.org/officeDocument/2006/relationships" xmlns:w="http://schemas.openxmlformats.org/wordprocessingml/2006/main" xmlns:w14="http://schemas.microsoft.com/office/word/2010/wordml" xmlns:w15="http://schemas.microsoft.com/office/word/2012/wordml" xmlns:w16cex="http://schemas.microsoft.com/office/word/2018/wordml/cex" xmlns:w16cid="http://schemas.microsoft.com/office/word/2016/wordml/cid" xmlns:w16="http://schemas.microsoft.com/office/word/2018/wordml" xmlns:w16sdtdh="http://schemas.microsoft.com/office/word/2020/wordml/sdtdatahash" xmlns:w16se="http://schemas.microsoft.com/office/word/2015/wordml/symex" mc:Ignorable="w14 w15 w16se w16cid w16 w16cex w16sdtdh">
+<w:styles xmlns:mc="http://schemas.openxmlformats.org/markup-compatibility/2006" xmlns:r="http://schemas.openxmlformats.org/officeDocument/2006/relationships" xmlns:w="http://schemas.openxmlformats.org/wordprocessingml/2006/main" xmlns:w14="http://schemas.microsoft.com/office/word/2010/wordml" xmlns:w15="http://schemas.microsoft.com/office/word/2012/wordml" xmlns:w16cid="http://schemas.microsoft.com/office/word/2016/wordml/cid" xmlns:w16se="http://schemas.microsoft.com/office/word/2015/wordml/symex" mc:Ignorable="w14 w15 w16se w16cid">
   <w:docDefaults>
     <w:rPrDefault>
       <w:rPr>
@@ -1309,7 +1391,7 @@
       </w:pPr>
     </w:pPrDefault>
   </w:docDefaults>
-  <w:latentStyles w:defLockedState="0" w:defUIPriority="99" w:defSemiHidden="0" w:defUnhideWhenUsed="0" w:defQFormat="0" w:count="376">
+  <w:latentStyles w:defLockedState="0" w:defUIPriority="99" w:defSemiHidden="0" w:defUnhideWhenUsed="0" w:defQFormat="0" w:count="375">
     <w:lsdException w:name="Normal" w:uiPriority="0" w:qFormat="1"/>
     <w:lsdException w:name="heading 1" w:uiPriority="9" w:qFormat="1"/>
     <w:lsdException w:name="heading 2" w:semiHidden="1" w:uiPriority="9" w:unhideWhenUsed="1" w:qFormat="1"/>
@@ -1685,7 +1767,6 @@
     <w:lsdException w:name="Smart Hyperlink" w:semiHidden="1" w:unhideWhenUsed="1"/>
     <w:lsdException w:name="Hashtag" w:semiHidden="1" w:unhideWhenUsed="1"/>
     <w:lsdException w:name="Unresolved Mention" w:semiHidden="1" w:unhideWhenUsed="1"/>
-    <w:lsdException w:name="Smart Link" w:semiHidden="1" w:unhideWhenUsed="1"/>
   </w:latentStyles>
   <w:style w:type="paragraph" w:default="1" w:styleId="Normal">
     <w:name w:val="Normal"/>

</xml_diff>